<commit_message>
manuscript drafted for bioinformatics
</commit_message>
<xml_diff>
--- a/manuscript/Reviewers_list.docx
+++ b/manuscript/Reviewers_list.docx
@@ -1,6 +1,6 @@
 
 <file path=word/document.xml><?xml version="1.0" encoding="utf-8"?>
-<w:document xmlns:wpc="http://schemas.microsoft.com/office/word/2010/wordprocessingCanvas" xmlns:mo="http://schemas.microsoft.com/office/mac/office/2008/main" xmlns:mc="http://schemas.openxmlformats.org/markup-compatibility/2006" xmlns:mv="urn:schemas-microsoft-com:mac:vml" xmlns:o="urn:schemas-microsoft-com:office:office" xmlns:r="http://schemas.openxmlformats.org/officeDocument/2006/relationships" xmlns:m="http://schemas.openxmlformats.org/officeDocument/2006/math" xmlns:v="urn:schemas-microsoft-com:vml" xmlns:wp14="http://schemas.microsoft.com/office/word/2010/wordprocessingDrawing" xmlns:wp="http://schemas.openxmlformats.org/drawingml/2006/wordprocessingDrawing" xmlns:w10="urn:schemas-microsoft-com:office:word" xmlns:w="http://schemas.openxmlformats.org/wordprocessingml/2006/main" xmlns:w14="http://schemas.microsoft.com/office/word/2010/wordml" xmlns:w15="http://schemas.microsoft.com/office/word/2012/wordml" xmlns:wpg="http://schemas.microsoft.com/office/word/2010/wordprocessingGroup" xmlns:wpi="http://schemas.microsoft.com/office/word/2010/wordprocessingInk" xmlns:wne="http://schemas.microsoft.com/office/word/2006/wordml" xmlns:wps="http://schemas.microsoft.com/office/word/2010/wordprocessingShape" mc:Ignorable="w14 w15 wp14">
+<w:document xmlns:wpc="http://schemas.microsoft.com/office/word/2010/wordprocessingCanvas" xmlns:cx="http://schemas.microsoft.com/office/drawing/2014/chartex" xmlns:cx1="http://schemas.microsoft.com/office/drawing/2015/9/8/chartex" xmlns:cx2="http://schemas.microsoft.com/office/drawing/2015/10/21/chartex" xmlns:cx3="http://schemas.microsoft.com/office/drawing/2016/5/9/chartex" xmlns:cx4="http://schemas.microsoft.com/office/drawing/2016/5/10/chartex" xmlns:cx5="http://schemas.microsoft.com/office/drawing/2016/5/11/chartex" xmlns:cx6="http://schemas.microsoft.com/office/drawing/2016/5/12/chartex" xmlns:cx7="http://schemas.microsoft.com/office/drawing/2016/5/13/chartex" xmlns:cx8="http://schemas.microsoft.com/office/drawing/2016/5/14/chartex" xmlns:mc="http://schemas.openxmlformats.org/markup-compatibility/2006" xmlns:aink="http://schemas.microsoft.com/office/drawing/2016/ink" xmlns:am3d="http://schemas.microsoft.com/office/drawing/2017/model3d" xmlns:o="urn:schemas-microsoft-com:office:office" xmlns:r="http://schemas.openxmlformats.org/officeDocument/2006/relationships" xmlns:m="http://schemas.openxmlformats.org/officeDocument/2006/math" xmlns:v="urn:schemas-microsoft-com:vml" xmlns:wp14="http://schemas.microsoft.com/office/word/2010/wordprocessingDrawing" xmlns:wp="http://schemas.openxmlformats.org/drawingml/2006/wordprocessingDrawing" xmlns:w10="urn:schemas-microsoft-com:office:word" xmlns:w="http://schemas.openxmlformats.org/wordprocessingml/2006/main" xmlns:w14="http://schemas.microsoft.com/office/word/2010/wordml" xmlns:w15="http://schemas.microsoft.com/office/word/2012/wordml" xmlns:w16cid="http://schemas.microsoft.com/office/word/2016/wordml/cid" xmlns:w16se="http://schemas.microsoft.com/office/word/2015/wordml/symex" xmlns:wpg="http://schemas.microsoft.com/office/word/2010/wordprocessingGroup" xmlns:wpi="http://schemas.microsoft.com/office/word/2010/wordprocessingInk" xmlns:wne="http://schemas.microsoft.com/office/word/2006/wordml" xmlns:wps="http://schemas.microsoft.com/office/word/2010/wordprocessingShape" mc:Ignorable="w14 w15 w16se w16cid wp14">
   <w:body>
     <w:p>
       <w:pPr>
@@ -57,24 +57,326 @@
         <w:rPr>
           <w:lang w:val="en-AU"/>
         </w:rPr>
-        <w:t>Prof Marylyn D. Ritchie, The Pennsylvania State University, marylyn@pennmedicine.upenn.edu</w:t>
-      </w:r>
-    </w:p>
-    <w:p>
-      <w:pPr>
-        <w:rPr>
-          <w:lang w:val="en-AU"/>
-        </w:rPr>
-      </w:pPr>
-    </w:p>
-    <w:p>
-      <w:pPr>
-        <w:rPr>
-          <w:lang w:val="en-AU"/>
-        </w:rPr>
-      </w:pPr>
-      <w:r>
-        <w:rPr>
+        <w:t xml:space="preserve">Prof </w:t>
+      </w:r>
+      <w:proofErr w:type="spellStart"/>
+      <w:r>
+        <w:rPr>
+          <w:lang w:val="en-AU"/>
+        </w:rPr>
+        <w:t>Aedin</w:t>
+      </w:r>
+      <w:proofErr w:type="spellEnd"/>
+      <w:r>
+        <w:rPr>
+          <w:lang w:val="en-AU"/>
+        </w:rPr>
+        <w:t> Culhane, Dana-Farber Cancer Institute, aedin@jimmy.harvard.edu</w:t>
+      </w:r>
+    </w:p>
+    <w:p>
+      <w:pPr>
+        <w:rPr>
+          <w:lang w:val="en-AU"/>
+        </w:rPr>
+      </w:pPr>
+      <w:r>
+        <w:rPr>
+          <w:lang w:val="en-AU"/>
+        </w:rPr>
+        <w:t>Prof Culhane is an internationally renowned expert in developing methods based on latent components for biological data integration.</w:t>
+      </w:r>
+    </w:p>
+    <w:p>
+      <w:pPr>
+        <w:rPr>
+          <w:lang w:val="en-AU"/>
+        </w:rPr>
+      </w:pPr>
+    </w:p>
+    <w:p>
+      <w:pPr>
+        <w:rPr>
+          <w:lang w:val="en-AU"/>
+        </w:rPr>
+      </w:pPr>
+      <w:proofErr w:type="spellStart"/>
+      <w:r>
+        <w:rPr>
+          <w:lang w:val="en-AU"/>
+        </w:rPr>
+        <w:t>Elana</w:t>
+      </w:r>
+      <w:proofErr w:type="spellEnd"/>
+      <w:r>
+        <w:rPr>
+          <w:lang w:val="en-AU"/>
+        </w:rPr>
+        <w:t xml:space="preserve"> J </w:t>
+      </w:r>
+      <w:proofErr w:type="spellStart"/>
+      <w:r>
+        <w:rPr>
+          <w:lang w:val="en-AU"/>
+        </w:rPr>
+        <w:t>Fertig</w:t>
+      </w:r>
+      <w:proofErr w:type="spellEnd"/>
+      <w:r>
+        <w:rPr>
+          <w:lang w:val="en-AU"/>
+        </w:rPr>
+        <w:t xml:space="preserve">, PhD Assistant Professor, </w:t>
+      </w:r>
+      <w:r>
+        <w:rPr>
+          <w:lang w:val="en-AU"/>
+        </w:rPr>
+        <w:t>Biostatistics and Bioinformatics</w:t>
+      </w:r>
+      <w:r>
+        <w:rPr>
+          <w:lang w:val="en-AU"/>
+        </w:rPr>
+        <w:t xml:space="preserve">, </w:t>
+      </w:r>
+      <w:r>
+        <w:rPr>
+          <w:lang w:val="en-AU"/>
+        </w:rPr>
+        <w:t>Department of Oncology</w:t>
+      </w:r>
+      <w:r>
+        <w:rPr>
+          <w:lang w:val="en-AU"/>
+        </w:rPr>
+        <w:t xml:space="preserve">, </w:t>
+      </w:r>
+      <w:r>
+        <w:rPr>
+          <w:lang w:val="en-AU"/>
+        </w:rPr>
+        <w:t>SKCCC,  Johns Hopkins University</w:t>
+      </w:r>
+      <w:r>
+        <w:rPr>
+          <w:lang w:val="en-AU"/>
+        </w:rPr>
+        <w:t xml:space="preserve"> ejfertig@jhmi.edu</w:t>
+      </w:r>
+    </w:p>
+    <w:p>
+      <w:pPr>
+        <w:rPr>
+          <w:lang w:val="en-AU"/>
+        </w:rPr>
+      </w:pPr>
+      <w:r>
+        <w:rPr>
+          <w:lang w:val="en-AU"/>
+        </w:rPr>
+        <w:t>Expertise in matrix decomposition methods for high-throughput omics data</w:t>
+      </w:r>
+      <w:r>
+        <w:rPr>
+          <w:lang w:val="en-AU"/>
+        </w:rPr>
+        <w:t xml:space="preserve"> </w:t>
+      </w:r>
+    </w:p>
+    <w:p>
+      <w:pPr>
+        <w:rPr>
+          <w:lang w:val="en-AU"/>
+        </w:rPr>
+      </w:pPr>
+    </w:p>
+    <w:p>
+      <w:pPr>
+        <w:rPr>
+          <w:rFonts w:ascii="Times New Roman" w:eastAsia="Times New Roman" w:hAnsi="Times New Roman" w:cs="Times New Roman"/>
+          <w:lang w:val="en-AU"/>
+        </w:rPr>
+      </w:pPr>
+      <w:r>
+        <w:rPr>
+          <w:lang w:val="en-AU"/>
+        </w:rPr>
+        <w:t xml:space="preserve">Wolfgang Huber </w:t>
+      </w:r>
+      <w:hyperlink r:id="rId5" w:history="1">
+        <w:r>
+          <w:rPr>
+            <w:rStyle w:val="Hyperlink"/>
+            <w:lang w:val="en-AU"/>
+          </w:rPr>
+          <w:t>wolfgang.huber@embl.de</w:t>
+        </w:r>
+      </w:hyperlink>
+      <w:r>
+        <w:rPr>
+          <w:lang w:val="en-AU"/>
+        </w:rPr>
+        <w:t xml:space="preserve"> </w:t>
+      </w:r>
+      <w:r>
+        <w:rPr>
+          <w:rFonts w:ascii="Times New Roman" w:eastAsia="Times New Roman" w:hAnsi="Times New Roman" w:cs="Times New Roman"/>
+          <w:b/>
+          <w:bCs/>
+          <w:color w:val="000100"/>
+          <w:shd w:val="clear" w:color="auto" w:fill="FFFFFF"/>
+          <w:lang w:val="en-AU"/>
+        </w:rPr>
+        <w:t>EMBL Heidelberg</w:t>
+      </w:r>
+      <w:r>
+        <w:rPr>
+          <w:rFonts w:ascii="Times New Roman" w:eastAsia="Times New Roman" w:hAnsi="Times New Roman" w:cs="Times New Roman"/>
+          <w:color w:val="000100"/>
+          <w:shd w:val="clear" w:color="auto" w:fill="FFFFFF"/>
+          <w:lang w:val="en-AU"/>
+        </w:rPr>
+        <w:t xml:space="preserve">, </w:t>
+      </w:r>
+      <w:proofErr w:type="spellStart"/>
+      <w:r>
+        <w:rPr>
+          <w:rFonts w:ascii="Times New Roman" w:eastAsia="Times New Roman" w:hAnsi="Times New Roman" w:cs="Times New Roman"/>
+          <w:color w:val="000100"/>
+          <w:shd w:val="clear" w:color="auto" w:fill="FFFFFF"/>
+          <w:lang w:val="en-AU"/>
+        </w:rPr>
+        <w:t>Meyerhofstraße</w:t>
+      </w:r>
+      <w:proofErr w:type="spellEnd"/>
+      <w:r>
+        <w:rPr>
+          <w:rFonts w:ascii="Times New Roman" w:eastAsia="Times New Roman" w:hAnsi="Times New Roman" w:cs="Times New Roman"/>
+          <w:color w:val="000100"/>
+          <w:shd w:val="clear" w:color="auto" w:fill="FFFFFF"/>
+          <w:lang w:val="en-AU"/>
+        </w:rPr>
+        <w:t xml:space="preserve"> 1, 69117 Heidelberg, Germany</w:t>
+      </w:r>
+    </w:p>
+    <w:p>
+      <w:pPr>
+        <w:rPr>
+          <w:lang w:val="en-AU"/>
+        </w:rPr>
+      </w:pPr>
+      <w:r>
+        <w:rPr>
+          <w:b/>
+          <w:bCs/>
+          <w:lang w:val="en-AU"/>
+        </w:rPr>
+        <w:t>Prof Huber</w:t>
+      </w:r>
+      <w:r>
+        <w:rPr>
+          <w:b/>
+          <w:bCs/>
+          <w:lang w:val="en-AU"/>
+        </w:rPr>
+        <w:t xml:space="preserve"> develops statistical and bioinformatics methods for novel assays in high-throughput biology and the integrative analysis of multi-</w:t>
+      </w:r>
+      <w:proofErr w:type="spellStart"/>
+      <w:r>
+        <w:rPr>
+          <w:b/>
+          <w:bCs/>
+          <w:lang w:val="en-AU"/>
+        </w:rPr>
+        <w:t>omic</w:t>
+      </w:r>
+      <w:proofErr w:type="spellEnd"/>
+      <w:r>
+        <w:rPr>
+          <w:b/>
+          <w:bCs/>
+          <w:lang w:val="en-AU"/>
+        </w:rPr>
+        <w:t xml:space="preserve"> data types.</w:t>
+      </w:r>
+    </w:p>
+    <w:p>
+      <w:pPr>
+        <w:rPr>
+          <w:lang w:val="en-AU"/>
+        </w:rPr>
+      </w:pPr>
+    </w:p>
+    <w:p>
+      <w:pPr>
+        <w:rPr>
+          <w:rFonts w:eastAsia="Times New Roman"/>
+          <w:lang w:eastAsia="en-GB"/>
+        </w:rPr>
+      </w:pPr>
+      <w:r>
+        <w:rPr>
+          <w:lang w:val="en-AU"/>
+        </w:rPr>
+        <w:t xml:space="preserve">Prof Marylyn D. Ritchie, The Pennsylvania State University, </w:t>
+      </w:r>
+      <w:hyperlink r:id="rId6" w:history="1">
+        <w:r>
+          <w:rPr>
+            <w:rStyle w:val="Hyperlink"/>
+            <w:rFonts w:ascii="Helvetica" w:eastAsia="Times New Roman" w:hAnsi="Helvetica"/>
+            <w:color w:val="2698DE"/>
+            <w:sz w:val="21"/>
+            <w:szCs w:val="21"/>
+            <w:shd w:val="clear" w:color="auto" w:fill="F5F5F5"/>
+          </w:rPr>
+          <w:t>marylyn@upenn.edu</w:t>
+        </w:r>
+      </w:hyperlink>
+    </w:p>
+    <w:p>
+      <w:pPr>
+        <w:rPr>
+          <w:lang w:val="en-AU"/>
+        </w:rPr>
+      </w:pPr>
+      <w:r>
+        <w:rPr>
+          <w:lang w:val="en-AU"/>
+        </w:rPr>
+        <w:t>Prof Ritchie has expertise in developing data-driven methods for omics data integration (</w:t>
+      </w:r>
+      <w:r>
+        <w:rPr>
+          <w:lang w:val="en-AU"/>
+        </w:rPr>
+        <w:t>http://qpcrupdate.eu/ritchie-et-al-integrative-bioinformatics-nature-2014.pdf</w:t>
+      </w:r>
+      <w:r>
+        <w:rPr>
+          <w:lang w:val="en-AU"/>
+        </w:rPr>
+        <w:t>)</w:t>
+      </w:r>
+    </w:p>
+    <w:p>
+      <w:pPr>
+        <w:rPr>
+          <w:lang w:val="en-AU"/>
+        </w:rPr>
+      </w:pPr>
+    </w:p>
+    <w:p>
+      <w:pPr>
+        <w:rPr>
+          <w:strike/>
+          <w:lang w:val="en-AU"/>
+        </w:rPr>
+      </w:pPr>
+      <w:r>
+        <w:rPr>
+          <w:strike/>
           <w:lang w:val="en-AU"/>
         </w:rPr>
         <w:t>Prof Susan Holmes, Stanford university, susan@stat.stanford.edu</w:t>
@@ -83,92 +385,109 @@
     <w:p>
       <w:pPr>
         <w:rPr>
-          <w:lang w:val="en-AU"/>
-        </w:rPr>
-      </w:pPr>
-    </w:p>
-    <w:p>
-      <w:pPr>
-        <w:rPr>
-          <w:lang w:val="en-AU"/>
-        </w:rPr>
-      </w:pPr>
-      <w:r>
-        <w:rPr>
-          <w:lang w:val="en-AU"/>
-        </w:rPr>
-        <w:t xml:space="preserve">Prof </w:t>
-      </w:r>
-      <w:proofErr w:type="spellStart"/>
-      <w:r>
-        <w:rPr>
-          <w:lang w:val="en-AU"/>
-        </w:rPr>
-        <w:t>Aedin</w:t>
-      </w:r>
-      <w:proofErr w:type="spellEnd"/>
-      <w:r>
-        <w:rPr>
-          <w:lang w:val="en-AU"/>
-        </w:rPr>
-        <w:t> </w:t>
-      </w:r>
-      <w:proofErr w:type="spellStart"/>
-      <w:r>
-        <w:rPr>
-          <w:lang w:val="en-AU"/>
-        </w:rPr>
-        <w:t>Culhane</w:t>
-      </w:r>
-      <w:proofErr w:type="spellEnd"/>
-      <w:r>
-        <w:rPr>
-          <w:lang w:val="en-AU"/>
-        </w:rPr>
-        <w:t>, Dana-Farber Cancer Institute, aedin@jimmy.harvard.edu</w:t>
-      </w:r>
-    </w:p>
-    <w:p>
-      <w:pPr>
-        <w:rPr>
-          <w:lang w:val="en-AU"/>
-        </w:rPr>
-      </w:pPr>
-    </w:p>
-    <w:p>
-      <w:pPr>
-        <w:rPr>
-          <w:lang w:val="en-AU"/>
-        </w:rPr>
-      </w:pPr>
-      <w:r>
-        <w:rPr>
-          <w:lang w:val="en-AU"/>
-        </w:rPr>
-        <w:t>A/Prof Levi Waldron, City University of New York - Hunter College, levi.waldron@sph.cuny.edu</w:t>
-      </w:r>
-    </w:p>
-    <w:p>
-      <w:pPr>
-        <w:rPr>
-          <w:lang w:val="en-AU"/>
-        </w:rPr>
-      </w:pPr>
-      <w:r>
-        <w:rPr>
-          <w:lang w:val="en-AU"/>
-        </w:rPr>
-        <w:t> </w:t>
-      </w:r>
-    </w:p>
-    <w:p>
-      <w:pPr>
-        <w:rPr>
+          <w:strike/>
+          <w:lang w:val="en-AU"/>
+        </w:rPr>
+      </w:pPr>
+      <w:r>
+        <w:rPr>
+          <w:strike/>
+          <w:lang w:val="en-AU"/>
+        </w:rPr>
+        <w:t>Prof Holmes is internationally renowned for her work in</w:t>
+      </w:r>
+      <w:r>
+        <w:rPr>
+          <w:strike/>
+          <w:lang w:val="en-AU"/>
+        </w:rPr>
+        <w:t xml:space="preserve"> multivariate methods and tools in the biological data integration space.</w:t>
+      </w:r>
+    </w:p>
+    <w:p>
+      <w:pPr>
+        <w:rPr>
+          <w:strike/>
           <w:lang w:val="en-AU"/>
         </w:rPr>
       </w:pPr>
       <w:bookmarkStart w:id="0" w:name="_GoBack"/>
       <w:bookmarkEnd w:id="0"/>
+    </w:p>
+    <w:p>
+      <w:pPr>
+        <w:rPr>
+          <w:strike/>
+          <w:lang w:val="en-AU"/>
+        </w:rPr>
+      </w:pPr>
+    </w:p>
+    <w:p>
+      <w:pPr>
+        <w:rPr>
+          <w:strike/>
+          <w:lang w:val="en-AU"/>
+        </w:rPr>
+      </w:pPr>
+      <w:r>
+        <w:rPr>
+          <w:strike/>
+          <w:lang w:val="en-AU"/>
+        </w:rPr>
+        <w:t>A/Prof Levi Waldron, City University of New York - Hunter College, levi.waldron@sph.cuny.edu</w:t>
+      </w:r>
+    </w:p>
+    <w:p>
+      <w:pPr>
+        <w:rPr>
+          <w:strike/>
+          <w:lang w:val="en-AU"/>
+        </w:rPr>
+      </w:pPr>
+      <w:r>
+        <w:rPr>
+          <w:strike/>
+          <w:lang w:val="en-AU"/>
+        </w:rPr>
+        <w:t>A/Prof Waldron has developed software tools and packages for omics data integration.</w:t>
+      </w:r>
+    </w:p>
+    <w:p>
+      <w:pPr>
+        <w:rPr>
+          <w:lang w:val="en-AU"/>
+        </w:rPr>
+      </w:pPr>
+    </w:p>
+    <w:p>
+      <w:pPr>
+        <w:pBdr>
+          <w:bottom w:val="single" w:sz="6" w:space="1" w:color="auto"/>
+        </w:pBdr>
+        <w:rPr>
+          <w:lang w:val="en-AU"/>
+        </w:rPr>
+      </w:pPr>
+      <w:r>
+        <w:rPr>
+          <w:lang w:val="en-AU"/>
+        </w:rPr>
+        <w:t> </w:t>
+      </w:r>
+    </w:p>
+    <w:p>
+      <w:pPr>
+        <w:rPr>
+          <w:lang w:val="en-AU"/>
+        </w:rPr>
+      </w:pPr>
+    </w:p>
+    <w:p>
+      <w:pPr>
+        <w:rPr>
+          <w:lang w:val="en-AU"/>
+        </w:rPr>
+      </w:pPr>
     </w:p>
     <w:p>
       <w:pPr>
@@ -365,8 +684,7 @@
         </w:rPr>
         <w:t> </w:t>
       </w:r>
-      <w:hyperlink r:id="rId5" w:history="1">
-        <w:proofErr w:type="spellStart"/>
+      <w:hyperlink r:id="rId7" w:history="1">
         <w:r>
           <w:rPr>
             <w:rStyle w:val="Hyperlink"/>
@@ -378,7 +696,6 @@
           </w:rPr>
           <w:t>Culhane</w:t>
         </w:r>
-        <w:proofErr w:type="spellEnd"/>
       </w:hyperlink>
       <w:r>
         <w:rPr>
@@ -428,7 +745,7 @@
         </w:rPr>
         <w:t>Email:  </w:t>
       </w:r>
-      <w:hyperlink r:id="rId6" w:history="1">
+      <w:hyperlink r:id="rId8" w:history="1">
         <w:r>
           <w:rPr>
             <w:rStyle w:val="Hyperlink"/>
@@ -454,6 +771,7 @@
           <w:color w:val="000000"/>
           <w:lang w:val="en-AU"/>
         </w:rPr>
+        <w:lastRenderedPageBreak/>
         <w:t>Affiliation: </w:t>
       </w:r>
       <w:r>
@@ -544,7 +862,7 @@
           <w:lang w:eastAsia="en-GB"/>
         </w:rPr>
       </w:pPr>
-      <w:hyperlink r:id="rId7" w:history="1">
+      <w:hyperlink r:id="rId9" w:history="1">
         <w:r>
           <w:rPr>
             <w:rFonts w:eastAsia="Times New Roman" w:cs="Times New Roman"/>
@@ -572,7 +890,7 @@
           <w:lang w:eastAsia="en-GB"/>
         </w:rPr>
       </w:pPr>
-      <w:hyperlink r:id="rId8" w:history="1">
+      <w:hyperlink r:id="rId10" w:history="1">
         <w:r>
           <w:rPr>
             <w:rFonts w:eastAsia="Times New Roman" w:cs="Times New Roman"/>
@@ -604,8 +922,8 @@
 </file>
 
 <file path=word/numbering.xml><?xml version="1.0" encoding="utf-8"?>
-<w:numbering xmlns:wpc="http://schemas.microsoft.com/office/word/2010/wordprocessingCanvas" xmlns:mo="http://schemas.microsoft.com/office/mac/office/2008/main" xmlns:mc="http://schemas.openxmlformats.org/markup-compatibility/2006" xmlns:mv="urn:schemas-microsoft-com:mac:vml" xmlns:o="urn:schemas-microsoft-com:office:office" xmlns:r="http://schemas.openxmlformats.org/officeDocument/2006/relationships" xmlns:m="http://schemas.openxmlformats.org/officeDocument/2006/math" xmlns:v="urn:schemas-microsoft-com:vml" xmlns:wp14="http://schemas.microsoft.com/office/word/2010/wordprocessingDrawing" xmlns:wp="http://schemas.openxmlformats.org/drawingml/2006/wordprocessingDrawing" xmlns:w10="urn:schemas-microsoft-com:office:word" xmlns:w="http://schemas.openxmlformats.org/wordprocessingml/2006/main" xmlns:w14="http://schemas.microsoft.com/office/word/2010/wordml" xmlns:w15="http://schemas.microsoft.com/office/word/2012/wordml" xmlns:wpg="http://schemas.microsoft.com/office/word/2010/wordprocessingGroup" xmlns:wpi="http://schemas.microsoft.com/office/word/2010/wordprocessingInk" xmlns:wne="http://schemas.microsoft.com/office/word/2006/wordml" xmlns:wps="http://schemas.microsoft.com/office/word/2010/wordprocessingShape" mc:Ignorable="w14 w15 wp14">
-  <w:abstractNum w:abstractNumId="0">
+<w:numbering xmlns:wpc="http://schemas.microsoft.com/office/word/2010/wordprocessingCanvas" xmlns:cx="http://schemas.microsoft.com/office/drawing/2014/chartex" xmlns:cx1="http://schemas.microsoft.com/office/drawing/2015/9/8/chartex" xmlns:cx2="http://schemas.microsoft.com/office/drawing/2015/10/21/chartex" xmlns:cx3="http://schemas.microsoft.com/office/drawing/2016/5/9/chartex" xmlns:cx4="http://schemas.microsoft.com/office/drawing/2016/5/10/chartex" xmlns:cx5="http://schemas.microsoft.com/office/drawing/2016/5/11/chartex" xmlns:cx6="http://schemas.microsoft.com/office/drawing/2016/5/12/chartex" xmlns:cx7="http://schemas.microsoft.com/office/drawing/2016/5/13/chartex" xmlns:cx8="http://schemas.microsoft.com/office/drawing/2016/5/14/chartex" xmlns:mc="http://schemas.openxmlformats.org/markup-compatibility/2006" xmlns:aink="http://schemas.microsoft.com/office/drawing/2016/ink" xmlns:am3d="http://schemas.microsoft.com/office/drawing/2017/model3d" xmlns:o="urn:schemas-microsoft-com:office:office" xmlns:r="http://schemas.openxmlformats.org/officeDocument/2006/relationships" xmlns:m="http://schemas.openxmlformats.org/officeDocument/2006/math" xmlns:v="urn:schemas-microsoft-com:vml" xmlns:wp14="http://schemas.microsoft.com/office/word/2010/wordprocessingDrawing" xmlns:wp="http://schemas.openxmlformats.org/drawingml/2006/wordprocessingDrawing" xmlns:w10="urn:schemas-microsoft-com:office:word" xmlns:w="http://schemas.openxmlformats.org/wordprocessingml/2006/main" xmlns:w14="http://schemas.microsoft.com/office/word/2010/wordml" xmlns:w15="http://schemas.microsoft.com/office/word/2012/wordml" xmlns:w16cid="http://schemas.microsoft.com/office/word/2016/wordml/cid" xmlns:w16se="http://schemas.microsoft.com/office/word/2015/wordml/symex" xmlns:wpg="http://schemas.microsoft.com/office/word/2010/wordprocessingGroup" xmlns:wpi="http://schemas.microsoft.com/office/word/2010/wordprocessingInk" xmlns:wne="http://schemas.microsoft.com/office/word/2006/wordml" xmlns:wps="http://schemas.microsoft.com/office/word/2010/wordprocessingShape" mc:Ignorable="w14 w15 w16se w16cid wp14">
+  <w:abstractNum w:abstractNumId="0" w15:restartNumberingAfterBreak="0">
     <w:nsid w:val="741B050C"/>
     <w:multiLevelType w:val="multilevel"/>
     <w:tmpl w:val="753045AA"/>
@@ -761,7 +1079,7 @@
 </file>
 
 <file path=word/styles.xml><?xml version="1.0" encoding="utf-8"?>
-<w:styles xmlns:mc="http://schemas.openxmlformats.org/markup-compatibility/2006" xmlns:r="http://schemas.openxmlformats.org/officeDocument/2006/relationships" xmlns:w="http://schemas.openxmlformats.org/wordprocessingml/2006/main" xmlns:w14="http://schemas.microsoft.com/office/word/2010/wordml" xmlns:w15="http://schemas.microsoft.com/office/word/2012/wordml" mc:Ignorable="w14 w15">
+<w:styles xmlns:mc="http://schemas.openxmlformats.org/markup-compatibility/2006" xmlns:r="http://schemas.openxmlformats.org/officeDocument/2006/relationships" xmlns:w="http://schemas.openxmlformats.org/wordprocessingml/2006/main" xmlns:w14="http://schemas.microsoft.com/office/word/2010/wordml" xmlns:w15="http://schemas.microsoft.com/office/word/2012/wordml" xmlns:w16cid="http://schemas.microsoft.com/office/word/2016/wordml/cid" xmlns:w16se="http://schemas.microsoft.com/office/word/2015/wordml/symex" mc:Ignorable="w14 w15 w16se w16cid">
   <w:docDefaults>
     <w:rPrDefault>
       <w:rPr>
@@ -773,7 +1091,7 @@
     </w:rPrDefault>
     <w:pPrDefault/>
   </w:docDefaults>
-  <w:latentStyles w:defLockedState="0" w:defUIPriority="99" w:defSemiHidden="0" w:defUnhideWhenUsed="0" w:defQFormat="0" w:count="382">
+  <w:latentStyles w:defLockedState="0" w:defUIPriority="99" w:defSemiHidden="0" w:defUnhideWhenUsed="0" w:defQFormat="0" w:count="375">
     <w:lsdException w:name="Normal" w:uiPriority="0" w:qFormat="1"/>
     <w:lsdException w:name="heading 1" w:uiPriority="9" w:qFormat="1"/>
     <w:lsdException w:name="heading 2" w:semiHidden="1" w:uiPriority="9" w:unhideWhenUsed="1" w:qFormat="1"/>
@@ -930,15 +1248,6 @@
     <w:lsdException w:name="Balloon Text" w:semiHidden="1" w:unhideWhenUsed="1"/>
     <w:lsdException w:name="Table Grid" w:uiPriority="39"/>
     <w:lsdException w:name="Table Theme" w:semiHidden="1" w:unhideWhenUsed="1"/>
-    <w:lsdException w:name="Note Level 1" w:semiHidden="1" w:unhideWhenUsed="1"/>
-    <w:lsdException w:name="Note Level 2" w:semiHidden="1" w:unhideWhenUsed="1"/>
-    <w:lsdException w:name="Note Level 3" w:semiHidden="1" w:unhideWhenUsed="1"/>
-    <w:lsdException w:name="Note Level 4" w:semiHidden="1" w:unhideWhenUsed="1"/>
-    <w:lsdException w:name="Note Level 5" w:semiHidden="1" w:unhideWhenUsed="1"/>
-    <w:lsdException w:name="Note Level 6" w:semiHidden="1" w:unhideWhenUsed="1"/>
-    <w:lsdException w:name="Note Level 7" w:semiHidden="1" w:unhideWhenUsed="1"/>
-    <w:lsdException w:name="Note Level 8" w:semiHidden="1" w:unhideWhenUsed="1"/>
-    <w:lsdException w:name="Note Level 9" w:semiHidden="1" w:unhideWhenUsed="1"/>
     <w:lsdException w:name="Placeholder Text" w:semiHidden="1"/>
     <w:lsdException w:name="No Spacing" w:uiPriority="1" w:qFormat="1"/>
     <w:lsdException w:name="Light Shading" w:uiPriority="60"/>
@@ -1185,7 +1494,6 @@
   <w:style w:type="character" w:default="1" w:styleId="DefaultParagraphFont">
     <w:name w:val="Default Paragraph Font"/>
     <w:uiPriority w:val="1"/>
-    <w:semiHidden/>
     <w:unhideWhenUsed/>
   </w:style>
   <w:style w:type="table" w:default="1" w:styleId="TableNormal">
@@ -1248,7 +1556,6 @@
     <w:name w:val="Hyperlink"/>
     <w:basedOn w:val="DefaultParagraphFont"/>
     <w:uiPriority w:val="99"/>
-    <w:semiHidden/>
     <w:unhideWhenUsed/>
     <w:rsid w:val="00140A72"/>
     <w:rPr>
@@ -1278,6 +1585,16 @@
     <w:rPr>
       <w:b/>
       <w:bCs/>
+    </w:rPr>
+  </w:style>
+  <w:style w:type="character" w:styleId="UnresolvedMention">
+    <w:name w:val="Unresolved Mention"/>
+    <w:basedOn w:val="DefaultParagraphFont"/>
+    <w:uiPriority w:val="99"/>
+    <w:rsid w:val="004C2AA5"/>
+    <w:rPr>
+      <w:color w:val="808080"/>
+      <w:shd w:val="clear" w:color="auto" w:fill="E6E6E6"/>
     </w:rPr>
   </w:style>
 </w:styles>

</xml_diff>